<commit_message>
#12 Bencze naplója (és diagrammok feltöltve docx-be)
</commit_message>
<xml_diff>
--- a/templ_03_BJ.docx
+++ b/templ_03_BJ.docx
@@ -4,7 +4,7 @@
   <w:body>
     <w:p>
       <w:pPr>
-        <w:pStyle w:val="Cmsor1"/>
+        <w:pStyle w:val="Heading1"/>
       </w:pPr>
       <w:r>
         <w:rPr>
@@ -23,7 +23,7 @@
     </w:p>
     <w:p>
       <w:pPr>
-        <w:pStyle w:val="Cmsor20"/>
+        <w:pStyle w:val="Heading2"/>
       </w:pPr>
       <w:r>
         <w:t>Objektum katalógus</w:t>
@@ -54,7 +54,7 @@
     </w:p>
     <w:p>
       <w:pPr>
-        <w:pStyle w:val="Cmsor3"/>
+        <w:pStyle w:val="Heading3"/>
       </w:pPr>
       <w:r>
         <w:t>Objektum1</w:t>
@@ -70,7 +70,7 @@
     </w:p>
     <w:p>
       <w:pPr>
-        <w:pStyle w:val="Cmsor3"/>
+        <w:pStyle w:val="Heading3"/>
       </w:pPr>
       <w:r>
         <w:t>Objektum2</w:t>
@@ -130,7 +130,7 @@
     </w:p>
     <w:p>
       <w:pPr>
-        <w:pStyle w:val="Cmsor20"/>
+        <w:pStyle w:val="Heading2"/>
       </w:pPr>
       <w:r>
         <w:t>Statikus struktúra diagramok</w:t>
@@ -152,7 +152,7 @@
     </w:p>
     <w:p>
       <w:pPr>
-        <w:pStyle w:val="Cmsor20"/>
+        <w:pStyle w:val="Heading2"/>
       </w:pPr>
       <w:r>
         <w:t>Osztályok leírása</w:t>
@@ -177,7 +177,7 @@
     </w:p>
     <w:p>
       <w:pPr>
-        <w:pStyle w:val="Cmsor3"/>
+        <w:pStyle w:val="Heading3"/>
       </w:pPr>
       <w:r>
         <w:t>Osztály1</w:t>
@@ -185,7 +185,7 @@
     </w:p>
     <w:p>
       <w:pPr>
-        <w:pStyle w:val="Cmsor4"/>
+        <w:pStyle w:val="Heading4"/>
         <w:numPr>
           <w:ilvl w:val="3"/>
           <w:numId w:val="3"/>
@@ -227,7 +227,7 @@
     </w:p>
     <w:p>
       <w:pPr>
-        <w:pStyle w:val="Cmsor4"/>
+        <w:pStyle w:val="Heading4"/>
         <w:numPr>
           <w:ilvl w:val="3"/>
           <w:numId w:val="3"/>
@@ -281,7 +281,7 @@
     </w:p>
     <w:p>
       <w:pPr>
-        <w:pStyle w:val="Cmsor4"/>
+        <w:pStyle w:val="Heading4"/>
         <w:numPr>
           <w:ilvl w:val="3"/>
           <w:numId w:val="3"/>
@@ -315,7 +315,7 @@
     </w:p>
     <w:p>
       <w:pPr>
-        <w:pStyle w:val="Cmsor4"/>
+        <w:pStyle w:val="Heading4"/>
         <w:numPr>
           <w:ilvl w:val="3"/>
           <w:numId w:val="3"/>
@@ -383,7 +383,7 @@
     </w:p>
     <w:p>
       <w:pPr>
-        <w:pStyle w:val="Cmsor4"/>
+        <w:pStyle w:val="Heading4"/>
         <w:numPr>
           <w:ilvl w:val="3"/>
           <w:numId w:val="3"/>
@@ -451,7 +451,7 @@
     </w:p>
     <w:p>
       <w:pPr>
-        <w:pStyle w:val="Cmsor4"/>
+        <w:pStyle w:val="Heading4"/>
         <w:numPr>
           <w:ilvl w:val="3"/>
           <w:numId w:val="3"/>
@@ -563,7 +563,7 @@
     </w:p>
     <w:p>
       <w:pPr>
-        <w:pStyle w:val="Cmsor3"/>
+        <w:pStyle w:val="Heading3"/>
       </w:pPr>
       <w:r>
         <w:t>Osztály2</w:t>
@@ -571,7 +571,7 @@
     </w:p>
     <w:p>
       <w:pPr>
-        <w:pStyle w:val="Cmsor4"/>
+        <w:pStyle w:val="Heading4"/>
         <w:numPr>
           <w:ilvl w:val="3"/>
           <w:numId w:val="3"/>
@@ -607,7 +607,7 @@
     </w:p>
     <w:p>
       <w:pPr>
-        <w:pStyle w:val="Cmsor4"/>
+        <w:pStyle w:val="Heading4"/>
         <w:numPr>
           <w:ilvl w:val="3"/>
           <w:numId w:val="3"/>
@@ -655,7 +655,7 @@
     </w:p>
     <w:p>
       <w:pPr>
-        <w:pStyle w:val="Cmsor4"/>
+        <w:pStyle w:val="Heading4"/>
         <w:numPr>
           <w:ilvl w:val="3"/>
           <w:numId w:val="3"/>
@@ -683,7 +683,7 @@
     </w:p>
     <w:p>
       <w:pPr>
-        <w:pStyle w:val="Cmsor4"/>
+        <w:pStyle w:val="Heading4"/>
         <w:numPr>
           <w:ilvl w:val="3"/>
           <w:numId w:val="3"/>
@@ -750,7 +750,7 @@
     </w:p>
     <w:p>
       <w:pPr>
-        <w:pStyle w:val="Cmsor4"/>
+        <w:pStyle w:val="Heading4"/>
         <w:numPr>
           <w:ilvl w:val="3"/>
           <w:numId w:val="3"/>
@@ -809,7 +809,7 @@
     </w:p>
     <w:p>
       <w:pPr>
-        <w:pStyle w:val="Cmsor4"/>
+        <w:pStyle w:val="Heading4"/>
         <w:numPr>
           <w:ilvl w:val="3"/>
           <w:numId w:val="3"/>
@@ -914,7 +914,7 @@
     <w:p/>
     <w:p>
       <w:pPr>
-        <w:pStyle w:val="Cmsor20"/>
+        <w:pStyle w:val="Heading2"/>
       </w:pPr>
       <w:r>
         <w:t>Szekvencia diagramok</w:t>
@@ -991,13 +991,941 @@
         <w:t>]</w:t>
       </w:r>
     </w:p>
+    <w:p>
+      <w:pPr>
+        <w:pStyle w:val="magyarazat"/>
+      </w:pPr>
+    </w:p>
+    <w:p>
+      <w:pPr>
+        <w:pStyle w:val="magyarazat"/>
+        <w:jc w:val="center"/>
+      </w:pPr>
+      <w:r>
+        <w:pict w14:anchorId="342714E5">
+          <v:shapetype id="_x0000_t75" coordsize="21600,21600" o:spt="75" o:preferrelative="t" path="m@4@5l@4@11@9@11@9@5xe" filled="f" stroked="f">
+            <v:stroke joinstyle="miter"/>
+            <v:formulas>
+              <v:f eqn="if lineDrawn pixelLineWidth 0"/>
+              <v:f eqn="sum @0 1 0"/>
+              <v:f eqn="sum 0 0 @1"/>
+              <v:f eqn="prod @2 1 2"/>
+              <v:f eqn="prod @3 21600 pixelWidth"/>
+              <v:f eqn="prod @3 21600 pixelHeight"/>
+              <v:f eqn="sum @0 0 1"/>
+              <v:f eqn="prod @6 1 2"/>
+              <v:f eqn="prod @7 21600 pixelWidth"/>
+              <v:f eqn="sum @8 21600 0"/>
+              <v:f eqn="prod @7 21600 pixelHeight"/>
+              <v:f eqn="sum @10 21600 0"/>
+            </v:formulas>
+            <v:path o:extrusionok="f" gradientshapeok="t" o:connecttype="rect"/>
+            <o:lock v:ext="edit" aspectratio="t"/>
+          </v:shapetype>
+          <v:shape id="_x0000_i1025" type="#_x0000_t75" style="width:453.05pt;height:5in">
+            <v:imagedata r:id="rId7" o:title=""/>
+          </v:shape>
+        </w:pict>
+      </w:r>
+    </w:p>
+    <w:p>
+      <w:pPr>
+        <w:pStyle w:val="magyarazat"/>
+        <w:jc w:val="center"/>
+        <w:rPr>
+          <w:i w:val="0"/>
+          <w:iCs/>
+          <w:color w:val="000000"/>
+        </w:rPr>
+      </w:pPr>
+      <w:r>
+        <w:rPr>
+          <w:i w:val="0"/>
+          <w:iCs/>
+          <w:color w:val="000000"/>
+        </w:rPr>
+        <w:t>1.Ábra</w:t>
+      </w:r>
+      <w:r>
+        <w:rPr>
+          <w:i w:val="0"/>
+          <w:iCs/>
+          <w:color w:val="000000"/>
+          <w:lang w:val="en-US"/>
+        </w:rPr>
+        <w:t xml:space="preserve">: </w:t>
+      </w:r>
+      <w:r>
+        <w:rPr>
+          <w:i w:val="0"/>
+          <w:iCs/>
+          <w:color w:val="000000"/>
+        </w:rPr>
+        <w:t>GameManager osztály szekvencia diagram-ja</w:t>
+      </w:r>
+    </w:p>
+    <w:p>
+      <w:pPr>
+        <w:pStyle w:val="magyarazat"/>
+        <w:jc w:val="center"/>
+        <w:rPr>
+          <w:i w:val="0"/>
+          <w:iCs/>
+          <w:color w:val="000000"/>
+        </w:rPr>
+      </w:pPr>
+      <w:r>
+        <w:rPr>
+          <w:i w:val="0"/>
+          <w:iCs/>
+          <w:color w:val="000000"/>
+        </w:rPr>
+        <w:lastRenderedPageBreak/>
+        <w:pict w14:anchorId="213664CC">
+          <v:shape id="_x0000_i1026" type="#_x0000_t75" style="width:307.7pt;height:338.25pt">
+            <v:imagedata r:id="rId8" o:title=""/>
+          </v:shape>
+        </w:pict>
+      </w:r>
+    </w:p>
+    <w:p>
+      <w:pPr>
+        <w:pStyle w:val="Heading1"/>
+        <w:numPr>
+          <w:ilvl w:val="0"/>
+          <w:numId w:val="0"/>
+        </w:numPr>
+        <w:jc w:val="center"/>
+        <w:rPr>
+          <w:rFonts w:ascii="Times New Roman" w:hAnsi="Times New Roman" w:cs="Times New Roman"/>
+          <w:b w:val="0"/>
+          <w:bCs w:val="0"/>
+          <w:sz w:val="24"/>
+          <w:szCs w:val="24"/>
+        </w:rPr>
+      </w:pPr>
+      <w:r>
+        <w:rPr>
+          <w:rFonts w:ascii="Times New Roman" w:hAnsi="Times New Roman" w:cs="Times New Roman"/>
+          <w:b w:val="0"/>
+          <w:bCs w:val="0"/>
+          <w:sz w:val="24"/>
+          <w:szCs w:val="24"/>
+        </w:rPr>
+        <w:t>2.Ábra</w:t>
+      </w:r>
+      <w:r>
+        <w:rPr>
+          <w:rFonts w:ascii="Times New Roman" w:hAnsi="Times New Roman" w:cs="Times New Roman"/>
+          <w:b w:val="0"/>
+          <w:bCs w:val="0"/>
+          <w:sz w:val="24"/>
+          <w:szCs w:val="24"/>
+          <w:lang w:val="en-US"/>
+        </w:rPr>
+        <w:t xml:space="preserve">: </w:t>
+      </w:r>
+      <w:proofErr w:type="spellStart"/>
+      <w:r>
+        <w:rPr>
+          <w:rFonts w:ascii="Times New Roman" w:hAnsi="Times New Roman" w:cs="Times New Roman"/>
+          <w:b w:val="0"/>
+          <w:bCs w:val="0"/>
+          <w:sz w:val="24"/>
+          <w:szCs w:val="24"/>
+          <w:lang w:val="en-US"/>
+        </w:rPr>
+        <w:t>Tecton</w:t>
+      </w:r>
+      <w:proofErr w:type="spellEnd"/>
+      <w:r>
+        <w:rPr>
+          <w:rFonts w:ascii="Times New Roman" w:hAnsi="Times New Roman" w:cs="Times New Roman"/>
+          <w:b w:val="0"/>
+          <w:bCs w:val="0"/>
+          <w:sz w:val="24"/>
+          <w:szCs w:val="24"/>
+          <w:lang w:val="en-US"/>
+        </w:rPr>
+        <w:t xml:space="preserve"> </w:t>
+      </w:r>
+      <w:proofErr w:type="spellStart"/>
+      <w:r>
+        <w:rPr>
+          <w:rFonts w:ascii="Times New Roman" w:hAnsi="Times New Roman" w:cs="Times New Roman"/>
+          <w:b w:val="0"/>
+          <w:bCs w:val="0"/>
+          <w:sz w:val="24"/>
+          <w:szCs w:val="24"/>
+          <w:lang w:val="en-US"/>
+        </w:rPr>
+        <w:t>osztály</w:t>
+      </w:r>
+      <w:proofErr w:type="spellEnd"/>
+      <w:r>
+        <w:rPr>
+          <w:rFonts w:ascii="Times New Roman" w:hAnsi="Times New Roman" w:cs="Times New Roman"/>
+          <w:b w:val="0"/>
+          <w:bCs w:val="0"/>
+          <w:sz w:val="24"/>
+          <w:szCs w:val="24"/>
+          <w:lang w:val="en-US"/>
+        </w:rPr>
+        <w:t xml:space="preserve"> </w:t>
+      </w:r>
+      <w:r>
+        <w:rPr>
+          <w:rFonts w:ascii="Times New Roman" w:hAnsi="Times New Roman" w:cs="Times New Roman"/>
+          <w:b w:val="0"/>
+          <w:bCs w:val="0"/>
+          <w:sz w:val="24"/>
+          <w:szCs w:val="24"/>
+        </w:rPr>
+        <w:t>szekvencia diagram-ja</w:t>
+      </w:r>
+    </w:p>
     <w:p/>
     <w:p>
       <w:pPr>
-        <w:pStyle w:val="Cmsor20"/>
-      </w:pPr>
+        <w:jc w:val="center"/>
+      </w:pPr>
+      <w:r>
+        <w:lastRenderedPageBreak/>
+        <w:pict w14:anchorId="292040BA">
+          <v:shape id="_x0000_i1027" type="#_x0000_t75" style="width:404.85pt;height:570.55pt">
+            <v:imagedata r:id="rId9" o:title=""/>
+          </v:shape>
+        </w:pict>
+      </w:r>
+    </w:p>
+    <w:p>
+      <w:pPr>
+        <w:pStyle w:val="Heading1"/>
+        <w:numPr>
+          <w:ilvl w:val="0"/>
+          <w:numId w:val="0"/>
+        </w:numPr>
+        <w:jc w:val="center"/>
+        <w:rPr>
+          <w:rFonts w:ascii="Times New Roman" w:hAnsi="Times New Roman" w:cs="Times New Roman"/>
+          <w:b w:val="0"/>
+          <w:bCs w:val="0"/>
+          <w:sz w:val="24"/>
+          <w:szCs w:val="24"/>
+        </w:rPr>
+      </w:pPr>
+      <w:r>
+        <w:rPr>
+          <w:rFonts w:ascii="Times New Roman" w:hAnsi="Times New Roman" w:cs="Times New Roman"/>
+          <w:b w:val="0"/>
+          <w:bCs w:val="0"/>
+          <w:sz w:val="24"/>
+          <w:szCs w:val="24"/>
+        </w:rPr>
+        <w:t>3</w:t>
+      </w:r>
+      <w:r>
+        <w:rPr>
+          <w:rFonts w:ascii="Times New Roman" w:hAnsi="Times New Roman" w:cs="Times New Roman"/>
+          <w:b w:val="0"/>
+          <w:bCs w:val="0"/>
+          <w:sz w:val="24"/>
+          <w:szCs w:val="24"/>
+        </w:rPr>
+        <w:t>.Ábra</w:t>
+      </w:r>
+      <w:r>
+        <w:rPr>
+          <w:rFonts w:ascii="Times New Roman" w:hAnsi="Times New Roman" w:cs="Times New Roman"/>
+          <w:b w:val="0"/>
+          <w:bCs w:val="0"/>
+          <w:sz w:val="24"/>
+          <w:szCs w:val="24"/>
+          <w:lang w:val="en-US"/>
+        </w:rPr>
+        <w:t xml:space="preserve">: </w:t>
+      </w:r>
       <w:proofErr w:type="spellStart"/>
       <w:r>
+        <w:rPr>
+          <w:rFonts w:ascii="Times New Roman" w:hAnsi="Times New Roman" w:cs="Times New Roman"/>
+          <w:b w:val="0"/>
+          <w:bCs w:val="0"/>
+          <w:sz w:val="24"/>
+          <w:szCs w:val="24"/>
+          <w:lang w:val="en-US"/>
+        </w:rPr>
+        <w:t>Arid</w:t>
+      </w:r>
+      <w:r>
+        <w:rPr>
+          <w:rFonts w:ascii="Times New Roman" w:hAnsi="Times New Roman" w:cs="Times New Roman"/>
+          <w:b w:val="0"/>
+          <w:bCs w:val="0"/>
+          <w:sz w:val="24"/>
+          <w:szCs w:val="24"/>
+          <w:lang w:val="en-US"/>
+        </w:rPr>
+        <w:t>Tecton</w:t>
+      </w:r>
+      <w:proofErr w:type="spellEnd"/>
+      <w:r>
+        <w:rPr>
+          <w:rFonts w:ascii="Times New Roman" w:hAnsi="Times New Roman" w:cs="Times New Roman"/>
+          <w:b w:val="0"/>
+          <w:bCs w:val="0"/>
+          <w:sz w:val="24"/>
+          <w:szCs w:val="24"/>
+          <w:lang w:val="en-US"/>
+        </w:rPr>
+        <w:t xml:space="preserve"> </w:t>
+      </w:r>
+      <w:proofErr w:type="spellStart"/>
+      <w:r>
+        <w:rPr>
+          <w:rFonts w:ascii="Times New Roman" w:hAnsi="Times New Roman" w:cs="Times New Roman"/>
+          <w:b w:val="0"/>
+          <w:bCs w:val="0"/>
+          <w:sz w:val="24"/>
+          <w:szCs w:val="24"/>
+          <w:lang w:val="en-US"/>
+        </w:rPr>
+        <w:t>osztály</w:t>
+      </w:r>
+      <w:proofErr w:type="spellEnd"/>
+      <w:r>
+        <w:rPr>
+          <w:rFonts w:ascii="Times New Roman" w:hAnsi="Times New Roman" w:cs="Times New Roman"/>
+          <w:b w:val="0"/>
+          <w:bCs w:val="0"/>
+          <w:sz w:val="24"/>
+          <w:szCs w:val="24"/>
+          <w:lang w:val="en-US"/>
+        </w:rPr>
+        <w:t xml:space="preserve"> </w:t>
+      </w:r>
+      <w:r>
+        <w:rPr>
+          <w:rFonts w:ascii="Times New Roman" w:hAnsi="Times New Roman" w:cs="Times New Roman"/>
+          <w:b w:val="0"/>
+          <w:bCs w:val="0"/>
+          <w:sz w:val="24"/>
+          <w:szCs w:val="24"/>
+        </w:rPr>
+        <w:t>szekvencia diagram-ja</w:t>
+      </w:r>
+    </w:p>
+    <w:p/>
+    <w:p>
+      <w:pPr>
+        <w:jc w:val="center"/>
+      </w:pPr>
+      <w:r>
+        <w:lastRenderedPageBreak/>
+        <w:pict w14:anchorId="1FAA73F4">
+          <v:shape id="_x0000_i1028" type="#_x0000_t75" style="width:285.3pt;height:338.25pt">
+            <v:imagedata r:id="rId10" o:title=""/>
+          </v:shape>
+        </w:pict>
+      </w:r>
+    </w:p>
+    <w:p>
+      <w:pPr>
+        <w:pStyle w:val="Heading1"/>
+        <w:numPr>
+          <w:ilvl w:val="0"/>
+          <w:numId w:val="0"/>
+        </w:numPr>
+        <w:jc w:val="center"/>
+        <w:rPr>
+          <w:rFonts w:ascii="Times New Roman" w:hAnsi="Times New Roman" w:cs="Times New Roman"/>
+          <w:b w:val="0"/>
+          <w:bCs w:val="0"/>
+          <w:sz w:val="24"/>
+          <w:szCs w:val="24"/>
+        </w:rPr>
+      </w:pPr>
+      <w:r>
+        <w:rPr>
+          <w:rFonts w:ascii="Times New Roman" w:hAnsi="Times New Roman" w:cs="Times New Roman"/>
+          <w:b w:val="0"/>
+          <w:bCs w:val="0"/>
+          <w:sz w:val="24"/>
+          <w:szCs w:val="24"/>
+        </w:rPr>
+        <w:t>4</w:t>
+      </w:r>
+      <w:r>
+        <w:rPr>
+          <w:rFonts w:ascii="Times New Roman" w:hAnsi="Times New Roman" w:cs="Times New Roman"/>
+          <w:b w:val="0"/>
+          <w:bCs w:val="0"/>
+          <w:sz w:val="24"/>
+          <w:szCs w:val="24"/>
+        </w:rPr>
+        <w:t>.Ábra</w:t>
+      </w:r>
+      <w:r>
+        <w:rPr>
+          <w:rFonts w:ascii="Times New Roman" w:hAnsi="Times New Roman" w:cs="Times New Roman"/>
+          <w:b w:val="0"/>
+          <w:bCs w:val="0"/>
+          <w:sz w:val="24"/>
+          <w:szCs w:val="24"/>
+          <w:lang w:val="en-US"/>
+        </w:rPr>
+        <w:t xml:space="preserve">: </w:t>
+      </w:r>
+      <w:r>
+        <w:rPr>
+          <w:rFonts w:ascii="Times New Roman" w:hAnsi="Times New Roman" w:cs="Times New Roman"/>
+          <w:b w:val="0"/>
+          <w:bCs w:val="0"/>
+          <w:sz w:val="24"/>
+          <w:szCs w:val="24"/>
+          <w:lang w:val="en-US"/>
+        </w:rPr>
+        <w:t xml:space="preserve">Entomologist </w:t>
+      </w:r>
+      <w:proofErr w:type="spellStart"/>
+      <w:r>
+        <w:rPr>
+          <w:rFonts w:ascii="Times New Roman" w:hAnsi="Times New Roman" w:cs="Times New Roman"/>
+          <w:b w:val="0"/>
+          <w:bCs w:val="0"/>
+          <w:sz w:val="24"/>
+          <w:szCs w:val="24"/>
+          <w:lang w:val="en-US"/>
+        </w:rPr>
+        <w:t>osztály</w:t>
+      </w:r>
+      <w:proofErr w:type="spellEnd"/>
+      <w:r>
+        <w:rPr>
+          <w:rFonts w:ascii="Times New Roman" w:hAnsi="Times New Roman" w:cs="Times New Roman"/>
+          <w:b w:val="0"/>
+          <w:bCs w:val="0"/>
+          <w:sz w:val="24"/>
+          <w:szCs w:val="24"/>
+          <w:lang w:val="en-US"/>
+        </w:rPr>
+        <w:t>(actor)</w:t>
+      </w:r>
+      <w:r>
+        <w:rPr>
+          <w:rFonts w:ascii="Times New Roman" w:hAnsi="Times New Roman" w:cs="Times New Roman"/>
+          <w:b w:val="0"/>
+          <w:bCs w:val="0"/>
+          <w:sz w:val="24"/>
+          <w:szCs w:val="24"/>
+          <w:lang w:val="en-US"/>
+        </w:rPr>
+        <w:t xml:space="preserve"> </w:t>
+      </w:r>
+      <w:r>
+        <w:rPr>
+          <w:rFonts w:ascii="Times New Roman" w:hAnsi="Times New Roman" w:cs="Times New Roman"/>
+          <w:b w:val="0"/>
+          <w:bCs w:val="0"/>
+          <w:sz w:val="24"/>
+          <w:szCs w:val="24"/>
+        </w:rPr>
+        <w:t>szekvencia diagram-ja</w:t>
+      </w:r>
+    </w:p>
+    <w:p/>
+    <w:p>
+      <w:pPr>
+        <w:jc w:val="center"/>
+      </w:pPr>
+      <w:r>
+        <w:lastRenderedPageBreak/>
+        <w:pict w14:anchorId="4E1FA063">
+          <v:shape id="_x0000_i1031" type="#_x0000_t75" style="width:366.1pt;height:643.25pt">
+            <v:imagedata r:id="rId11" o:title=""/>
+          </v:shape>
+        </w:pict>
+      </w:r>
+    </w:p>
+    <w:p>
+      <w:pPr>
+        <w:pStyle w:val="Heading1"/>
+        <w:numPr>
+          <w:ilvl w:val="0"/>
+          <w:numId w:val="0"/>
+        </w:numPr>
+        <w:jc w:val="center"/>
+        <w:rPr>
+          <w:rFonts w:ascii="Times New Roman" w:hAnsi="Times New Roman" w:cs="Times New Roman"/>
+          <w:b w:val="0"/>
+          <w:bCs w:val="0"/>
+          <w:sz w:val="24"/>
+          <w:szCs w:val="24"/>
+        </w:rPr>
+      </w:pPr>
+      <w:r>
+        <w:rPr>
+          <w:rFonts w:ascii="Times New Roman" w:hAnsi="Times New Roman" w:cs="Times New Roman"/>
+          <w:b w:val="0"/>
+          <w:bCs w:val="0"/>
+          <w:sz w:val="24"/>
+          <w:szCs w:val="24"/>
+        </w:rPr>
+        <w:t>5</w:t>
+      </w:r>
+      <w:r>
+        <w:rPr>
+          <w:rFonts w:ascii="Times New Roman" w:hAnsi="Times New Roman" w:cs="Times New Roman"/>
+          <w:b w:val="0"/>
+          <w:bCs w:val="0"/>
+          <w:sz w:val="24"/>
+          <w:szCs w:val="24"/>
+        </w:rPr>
+        <w:t>.Ábra</w:t>
+      </w:r>
+      <w:r>
+        <w:rPr>
+          <w:rFonts w:ascii="Times New Roman" w:hAnsi="Times New Roman" w:cs="Times New Roman"/>
+          <w:b w:val="0"/>
+          <w:bCs w:val="0"/>
+          <w:sz w:val="24"/>
+          <w:szCs w:val="24"/>
+          <w:lang w:val="en-US"/>
+        </w:rPr>
+        <w:t xml:space="preserve">: </w:t>
+      </w:r>
+      <w:r>
+        <w:rPr>
+          <w:rFonts w:ascii="Times New Roman" w:hAnsi="Times New Roman" w:cs="Times New Roman"/>
+          <w:b w:val="0"/>
+          <w:bCs w:val="0"/>
+          <w:sz w:val="24"/>
+          <w:szCs w:val="24"/>
+          <w:lang w:val="en-US"/>
+        </w:rPr>
+        <w:t xml:space="preserve">Insect </w:t>
+      </w:r>
+      <w:proofErr w:type="spellStart"/>
+      <w:r>
+        <w:rPr>
+          <w:rFonts w:ascii="Times New Roman" w:hAnsi="Times New Roman" w:cs="Times New Roman"/>
+          <w:b w:val="0"/>
+          <w:bCs w:val="0"/>
+          <w:sz w:val="24"/>
+          <w:szCs w:val="24"/>
+          <w:lang w:val="en-US"/>
+        </w:rPr>
+        <w:t>osztály</w:t>
+      </w:r>
+      <w:proofErr w:type="spellEnd"/>
+      <w:r>
+        <w:rPr>
+          <w:rFonts w:ascii="Times New Roman" w:hAnsi="Times New Roman" w:cs="Times New Roman"/>
+          <w:b w:val="0"/>
+          <w:bCs w:val="0"/>
+          <w:sz w:val="24"/>
+          <w:szCs w:val="24"/>
+          <w:lang w:val="en-US"/>
+        </w:rPr>
+        <w:t xml:space="preserve"> </w:t>
+      </w:r>
+      <w:r>
+        <w:rPr>
+          <w:rFonts w:ascii="Times New Roman" w:hAnsi="Times New Roman" w:cs="Times New Roman"/>
+          <w:b w:val="0"/>
+          <w:bCs w:val="0"/>
+          <w:sz w:val="24"/>
+          <w:szCs w:val="24"/>
+        </w:rPr>
+        <w:t>szekvencia diagram-ja</w:t>
+      </w:r>
+    </w:p>
+    <w:p/>
+    <w:p>
+      <w:pPr>
+        <w:jc w:val="center"/>
+      </w:pPr>
+      <w:r>
+        <w:lastRenderedPageBreak/>
+        <w:pict w14:anchorId="718C51B6">
+          <v:shape id="_x0000_i1033" type="#_x0000_t75" style="width:453.75pt;height:316.55pt">
+            <v:imagedata r:id="rId12" o:title=""/>
+          </v:shape>
+        </w:pict>
+      </w:r>
+    </w:p>
+    <w:p/>
+    <w:p>
+      <w:pPr>
+        <w:pStyle w:val="Heading1"/>
+        <w:numPr>
+          <w:ilvl w:val="0"/>
+          <w:numId w:val="0"/>
+        </w:numPr>
+        <w:jc w:val="center"/>
+        <w:rPr>
+          <w:rFonts w:ascii="Times New Roman" w:hAnsi="Times New Roman" w:cs="Times New Roman"/>
+          <w:b w:val="0"/>
+          <w:bCs w:val="0"/>
+          <w:sz w:val="24"/>
+          <w:szCs w:val="24"/>
+        </w:rPr>
+      </w:pPr>
+      <w:r>
+        <w:rPr>
+          <w:rFonts w:ascii="Times New Roman" w:hAnsi="Times New Roman" w:cs="Times New Roman"/>
+          <w:b w:val="0"/>
+          <w:bCs w:val="0"/>
+          <w:sz w:val="24"/>
+          <w:szCs w:val="24"/>
+        </w:rPr>
+        <w:t>6</w:t>
+      </w:r>
+      <w:r>
+        <w:rPr>
+          <w:rFonts w:ascii="Times New Roman" w:hAnsi="Times New Roman" w:cs="Times New Roman"/>
+          <w:b w:val="0"/>
+          <w:bCs w:val="0"/>
+          <w:sz w:val="24"/>
+          <w:szCs w:val="24"/>
+        </w:rPr>
+        <w:t>.Ábra</w:t>
+      </w:r>
+      <w:r>
+        <w:rPr>
+          <w:rFonts w:ascii="Times New Roman" w:hAnsi="Times New Roman" w:cs="Times New Roman"/>
+          <w:b w:val="0"/>
+          <w:bCs w:val="0"/>
+          <w:sz w:val="24"/>
+          <w:szCs w:val="24"/>
+          <w:lang w:val="en-US"/>
+        </w:rPr>
+        <w:t xml:space="preserve">: </w:t>
+      </w:r>
+      <w:r>
+        <w:rPr>
+          <w:rFonts w:ascii="Times New Roman" w:hAnsi="Times New Roman" w:cs="Times New Roman"/>
+          <w:b w:val="0"/>
+          <w:bCs w:val="0"/>
+          <w:sz w:val="24"/>
+          <w:szCs w:val="24"/>
+          <w:lang w:val="en-US"/>
+        </w:rPr>
+        <w:t>Mycologist</w:t>
+      </w:r>
+      <w:r>
+        <w:rPr>
+          <w:rFonts w:ascii="Times New Roman" w:hAnsi="Times New Roman" w:cs="Times New Roman"/>
+          <w:b w:val="0"/>
+          <w:bCs w:val="0"/>
+          <w:sz w:val="24"/>
+          <w:szCs w:val="24"/>
+          <w:lang w:val="en-US"/>
+        </w:rPr>
+        <w:t xml:space="preserve"> </w:t>
+      </w:r>
+      <w:proofErr w:type="spellStart"/>
+      <w:r>
+        <w:rPr>
+          <w:rFonts w:ascii="Times New Roman" w:hAnsi="Times New Roman" w:cs="Times New Roman"/>
+          <w:b w:val="0"/>
+          <w:bCs w:val="0"/>
+          <w:sz w:val="24"/>
+          <w:szCs w:val="24"/>
+          <w:lang w:val="en-US"/>
+        </w:rPr>
+        <w:t>osztály</w:t>
+      </w:r>
+      <w:proofErr w:type="spellEnd"/>
+      <w:r>
+        <w:rPr>
+          <w:rFonts w:ascii="Times New Roman" w:hAnsi="Times New Roman" w:cs="Times New Roman"/>
+          <w:b w:val="0"/>
+          <w:bCs w:val="0"/>
+          <w:sz w:val="24"/>
+          <w:szCs w:val="24"/>
+          <w:lang w:val="en-US"/>
+        </w:rPr>
+        <w:t>(actor)</w:t>
+      </w:r>
+      <w:r>
+        <w:rPr>
+          <w:rFonts w:ascii="Times New Roman" w:hAnsi="Times New Roman" w:cs="Times New Roman"/>
+          <w:b w:val="0"/>
+          <w:bCs w:val="0"/>
+          <w:sz w:val="24"/>
+          <w:szCs w:val="24"/>
+          <w:lang w:val="en-US"/>
+        </w:rPr>
+        <w:t xml:space="preserve"> </w:t>
+      </w:r>
+      <w:r>
+        <w:rPr>
+          <w:rFonts w:ascii="Times New Roman" w:hAnsi="Times New Roman" w:cs="Times New Roman"/>
+          <w:b w:val="0"/>
+          <w:bCs w:val="0"/>
+          <w:sz w:val="24"/>
+          <w:szCs w:val="24"/>
+        </w:rPr>
+        <w:t>szekvencia diagram-ja</w:t>
+      </w:r>
+    </w:p>
+    <w:p/>
+    <w:p/>
+    <w:p/>
+    <w:p>
+      <w:pPr>
+        <w:jc w:val="center"/>
+      </w:pPr>
+      <w:r>
+        <w:pict w14:anchorId="66720556">
+          <v:shape id="_x0000_i1034" type="#_x0000_t75" style="width:251.3pt;height:135.85pt">
+            <v:imagedata r:id="rId13" o:title=""/>
+          </v:shape>
+        </w:pict>
+      </w:r>
+    </w:p>
+    <w:p>
+      <w:pPr>
+        <w:pStyle w:val="Heading1"/>
+        <w:numPr>
+          <w:ilvl w:val="0"/>
+          <w:numId w:val="0"/>
+        </w:numPr>
+        <w:jc w:val="center"/>
+        <w:rPr>
+          <w:rFonts w:ascii="Times New Roman" w:hAnsi="Times New Roman" w:cs="Times New Roman"/>
+          <w:b w:val="0"/>
+          <w:bCs w:val="0"/>
+          <w:sz w:val="24"/>
+          <w:szCs w:val="24"/>
+        </w:rPr>
+      </w:pPr>
+      <w:r>
+        <w:rPr>
+          <w:rFonts w:ascii="Times New Roman" w:hAnsi="Times New Roman" w:cs="Times New Roman"/>
+          <w:b w:val="0"/>
+          <w:bCs w:val="0"/>
+          <w:sz w:val="24"/>
+          <w:szCs w:val="24"/>
+        </w:rPr>
+        <w:t>7</w:t>
+      </w:r>
+      <w:r>
+        <w:rPr>
+          <w:rFonts w:ascii="Times New Roman" w:hAnsi="Times New Roman" w:cs="Times New Roman"/>
+          <w:b w:val="0"/>
+          <w:bCs w:val="0"/>
+          <w:sz w:val="24"/>
+          <w:szCs w:val="24"/>
+        </w:rPr>
+        <w:t>.Ábra</w:t>
+      </w:r>
+      <w:r>
+        <w:rPr>
+          <w:rFonts w:ascii="Times New Roman" w:hAnsi="Times New Roman" w:cs="Times New Roman"/>
+          <w:b w:val="0"/>
+          <w:bCs w:val="0"/>
+          <w:sz w:val="24"/>
+          <w:szCs w:val="24"/>
+          <w:lang w:val="en-US"/>
+        </w:rPr>
+        <w:t xml:space="preserve">: </w:t>
+      </w:r>
+      <w:r>
+        <w:rPr>
+          <w:rFonts w:ascii="Times New Roman" w:hAnsi="Times New Roman" w:cs="Times New Roman"/>
+          <w:b w:val="0"/>
+          <w:bCs w:val="0"/>
+          <w:sz w:val="24"/>
+          <w:szCs w:val="24"/>
+          <w:lang w:val="en-US"/>
+        </w:rPr>
+        <w:t>Mushroom</w:t>
+      </w:r>
+      <w:r>
+        <w:rPr>
+          <w:rFonts w:ascii="Times New Roman" w:hAnsi="Times New Roman" w:cs="Times New Roman"/>
+          <w:b w:val="0"/>
+          <w:bCs w:val="0"/>
+          <w:sz w:val="24"/>
+          <w:szCs w:val="24"/>
+          <w:lang w:val="en-US"/>
+        </w:rPr>
+        <w:t xml:space="preserve"> oszt</w:t>
+      </w:r>
+      <w:proofErr w:type="spellStart"/>
+      <w:r>
+        <w:rPr>
+          <w:rFonts w:ascii="Times New Roman" w:hAnsi="Times New Roman" w:cs="Times New Roman"/>
+          <w:b w:val="0"/>
+          <w:bCs w:val="0"/>
+          <w:sz w:val="24"/>
+          <w:szCs w:val="24"/>
+          <w:lang w:val="en-US"/>
+        </w:rPr>
+        <w:t>ály</w:t>
+      </w:r>
+      <w:proofErr w:type="spellEnd"/>
+      <w:r>
+        <w:rPr>
+          <w:rFonts w:ascii="Times New Roman" w:hAnsi="Times New Roman" w:cs="Times New Roman"/>
+          <w:b w:val="0"/>
+          <w:bCs w:val="0"/>
+          <w:sz w:val="24"/>
+          <w:szCs w:val="24"/>
+          <w:lang w:val="en-US"/>
+        </w:rPr>
+        <w:t xml:space="preserve"> </w:t>
+      </w:r>
+      <w:r>
+        <w:rPr>
+          <w:rFonts w:ascii="Times New Roman" w:hAnsi="Times New Roman" w:cs="Times New Roman"/>
+          <w:b w:val="0"/>
+          <w:bCs w:val="0"/>
+          <w:sz w:val="24"/>
+          <w:szCs w:val="24"/>
+        </w:rPr>
+        <w:t>szekvencia diagram-ja</w:t>
+      </w:r>
+    </w:p>
+    <w:p/>
+    <w:p>
+      <w:pPr>
+        <w:jc w:val="center"/>
+      </w:pPr>
+      <w:r>
+        <w:lastRenderedPageBreak/>
+        <w:pict w14:anchorId="5A9A0724">
+          <v:shape id="_x0000_i1035" type="#_x0000_t75" style="width:345.05pt;height:256.1pt">
+            <v:imagedata r:id="rId14" o:title=""/>
+          </v:shape>
+        </w:pict>
+      </w:r>
+    </w:p>
+    <w:p>
+      <w:pPr>
+        <w:pStyle w:val="Heading1"/>
+        <w:numPr>
+          <w:ilvl w:val="0"/>
+          <w:numId w:val="0"/>
+        </w:numPr>
+        <w:jc w:val="center"/>
+        <w:rPr>
+          <w:rFonts w:ascii="Times New Roman" w:hAnsi="Times New Roman" w:cs="Times New Roman"/>
+          <w:b w:val="0"/>
+          <w:bCs w:val="0"/>
+          <w:sz w:val="24"/>
+          <w:szCs w:val="24"/>
+        </w:rPr>
+      </w:pPr>
+      <w:r>
+        <w:rPr>
+          <w:rFonts w:ascii="Times New Roman" w:hAnsi="Times New Roman" w:cs="Times New Roman"/>
+          <w:b w:val="0"/>
+          <w:bCs w:val="0"/>
+          <w:sz w:val="24"/>
+          <w:szCs w:val="24"/>
+        </w:rPr>
+        <w:t>8</w:t>
+      </w:r>
+      <w:r>
+        <w:rPr>
+          <w:rFonts w:ascii="Times New Roman" w:hAnsi="Times New Roman" w:cs="Times New Roman"/>
+          <w:b w:val="0"/>
+          <w:bCs w:val="0"/>
+          <w:sz w:val="24"/>
+          <w:szCs w:val="24"/>
+        </w:rPr>
+        <w:t>.Ábra</w:t>
+      </w:r>
+      <w:r>
+        <w:rPr>
+          <w:rFonts w:ascii="Times New Roman" w:hAnsi="Times New Roman" w:cs="Times New Roman"/>
+          <w:b w:val="0"/>
+          <w:bCs w:val="0"/>
+          <w:sz w:val="24"/>
+          <w:szCs w:val="24"/>
+          <w:lang w:val="en-US"/>
+        </w:rPr>
+        <w:t xml:space="preserve">: </w:t>
+      </w:r>
+      <w:proofErr w:type="spellStart"/>
+      <w:r>
+        <w:rPr>
+          <w:rFonts w:ascii="Times New Roman" w:hAnsi="Times New Roman" w:cs="Times New Roman"/>
+          <w:b w:val="0"/>
+          <w:bCs w:val="0"/>
+          <w:sz w:val="24"/>
+          <w:szCs w:val="24"/>
+          <w:lang w:val="en-US"/>
+        </w:rPr>
+        <w:t>MushroomBody</w:t>
+      </w:r>
+      <w:proofErr w:type="spellEnd"/>
+      <w:r>
+        <w:rPr>
+          <w:rFonts w:ascii="Times New Roman" w:hAnsi="Times New Roman" w:cs="Times New Roman"/>
+          <w:b w:val="0"/>
+          <w:bCs w:val="0"/>
+          <w:sz w:val="24"/>
+          <w:szCs w:val="24"/>
+          <w:lang w:val="en-US"/>
+        </w:rPr>
+        <w:t xml:space="preserve"> </w:t>
+      </w:r>
+      <w:proofErr w:type="spellStart"/>
+      <w:r>
+        <w:rPr>
+          <w:rFonts w:ascii="Times New Roman" w:hAnsi="Times New Roman" w:cs="Times New Roman"/>
+          <w:b w:val="0"/>
+          <w:bCs w:val="0"/>
+          <w:sz w:val="24"/>
+          <w:szCs w:val="24"/>
+          <w:lang w:val="en-US"/>
+        </w:rPr>
+        <w:t>osztály</w:t>
+      </w:r>
+      <w:proofErr w:type="spellEnd"/>
+      <w:r>
+        <w:rPr>
+          <w:rFonts w:ascii="Times New Roman" w:hAnsi="Times New Roman" w:cs="Times New Roman"/>
+          <w:b w:val="0"/>
+          <w:bCs w:val="0"/>
+          <w:sz w:val="24"/>
+          <w:szCs w:val="24"/>
+          <w:lang w:val="en-US"/>
+        </w:rPr>
+        <w:t xml:space="preserve"> </w:t>
+      </w:r>
+      <w:r>
+        <w:rPr>
+          <w:rFonts w:ascii="Times New Roman" w:hAnsi="Times New Roman" w:cs="Times New Roman"/>
+          <w:b w:val="0"/>
+          <w:bCs w:val="0"/>
+          <w:sz w:val="24"/>
+          <w:szCs w:val="24"/>
+        </w:rPr>
+        <w:t>szekvencia diagram-ja</w:t>
+      </w:r>
+    </w:p>
+    <w:p>
+      <w:pPr>
+        <w:pStyle w:val="magyarazat"/>
+        <w:jc w:val="center"/>
+        <w:rPr>
+          <w:i w:val="0"/>
+          <w:iCs/>
+          <w:color w:val="000000"/>
+        </w:rPr>
+      </w:pPr>
+    </w:p>
+    <w:p>
+      <w:pPr>
+        <w:pStyle w:val="Heading2"/>
+      </w:pPr>
+      <w:proofErr w:type="spellStart"/>
+      <w:r>
         <w:t>State-chartok</w:t>
       </w:r>
       <w:proofErr w:type="spellEnd"/>
@@ -1043,7 +1971,7 @@
     <w:p/>
     <w:p>
       <w:pPr>
-        <w:pStyle w:val="Cmsor20"/>
+        <w:pStyle w:val="Heading2"/>
       </w:pPr>
       <w:r>
         <w:br w:type="page"/>
@@ -1071,7 +1999,7 @@
         <w:gridCol w:w="2214"/>
         <w:gridCol w:w="2214"/>
         <w:gridCol w:w="2214"/>
-        <w:gridCol w:w="2214"/>
+        <w:gridCol w:w="2642"/>
       </w:tblGrid>
       <w:tr>
         <w:tc>
@@ -1156,33 +2084,396 @@
           <w:tcPr>
             <w:tcW w:w="2214" w:type="dxa"/>
           </w:tcPr>
-          <w:p/>
+          <w:p>
+            <w:pPr>
+              <w:rPr>
+                <w:lang w:val="en-US"/>
+              </w:rPr>
+            </w:pPr>
+            <w:r>
+              <w:t>2025.02.27 17</w:t>
+            </w:r>
+            <w:r>
+              <w:rPr>
+                <w:lang w:val="en-US"/>
+              </w:rPr>
+              <w:t>:00</w:t>
+            </w:r>
+          </w:p>
         </w:tc>
         <w:tc>
           <w:tcPr>
             <w:tcW w:w="2214" w:type="dxa"/>
           </w:tcPr>
-          <w:p/>
+          <w:p>
+            <w:r>
+              <w:t>30 perc</w:t>
+            </w:r>
+          </w:p>
         </w:tc>
         <w:tc>
           <w:tcPr>
             <w:tcW w:w="2214" w:type="dxa"/>
           </w:tcPr>
-          <w:p/>
+          <w:p>
+            <w:r>
+              <w:t>Bencze</w:t>
+            </w:r>
+          </w:p>
         </w:tc>
         <w:tc>
           <w:tcPr>
             <w:tcW w:w="2214" w:type="dxa"/>
           </w:tcPr>
-          <w:p/>
+          <w:p>
+            <w:pPr>
+              <w:rPr>
+                <w:lang w:val="en-US"/>
+              </w:rPr>
+            </w:pPr>
+            <w:r>
+              <w:t>Tevékenység</w:t>
+            </w:r>
+            <w:r>
+              <w:rPr>
+                <w:lang w:val="en-US"/>
+              </w:rPr>
+              <w:t>:</w:t>
+            </w:r>
+          </w:p>
+          <w:p>
+            <w:pPr>
+              <w:rPr>
+                <w:lang w:val="en-US"/>
+              </w:rPr>
+            </w:pPr>
+            <w:r>
+              <w:t xml:space="preserve">Szekvencia diagram </w:t>
+            </w:r>
+            <w:proofErr w:type="gramStart"/>
+            <w:r>
+              <w:t>elkezdése:</w:t>
+            </w:r>
+            <w:proofErr w:type="spellStart"/>
+            <w:r>
+              <w:rPr>
+                <w:lang w:val="en-US"/>
+              </w:rPr>
+              <w:t>GameManager</w:t>
+            </w:r>
+            <w:proofErr w:type="spellEnd"/>
+            <w:proofErr w:type="gramEnd"/>
+            <w:r>
+              <w:rPr>
+                <w:lang w:val="en-US"/>
+              </w:rPr>
+              <w:t xml:space="preserve"> </w:t>
+            </w:r>
+            <w:proofErr w:type="spellStart"/>
+            <w:r>
+              <w:rPr>
+                <w:lang w:val="en-US"/>
+              </w:rPr>
+              <w:t>osztály</w:t>
+            </w:r>
+            <w:proofErr w:type="spellEnd"/>
+          </w:p>
+        </w:tc>
+      </w:tr>
+      <w:tr>
+        <w:tc>
+          <w:tcPr>
+            <w:tcW w:w="2214" w:type="dxa"/>
+          </w:tcPr>
+          <w:p>
+            <w:r>
+              <w:t>2025.02.27 21:00</w:t>
+            </w:r>
+          </w:p>
+        </w:tc>
+        <w:tc>
+          <w:tcPr>
+            <w:tcW w:w="2214" w:type="dxa"/>
+          </w:tcPr>
+          <w:p>
+            <w:r>
+              <w:t xml:space="preserve">2 óra </w:t>
+            </w:r>
+          </w:p>
+        </w:tc>
+        <w:tc>
+          <w:tcPr>
+            <w:tcW w:w="2214" w:type="dxa"/>
+          </w:tcPr>
+          <w:p>
+            <w:r>
+              <w:t>Bencze</w:t>
+            </w:r>
+          </w:p>
+        </w:tc>
+        <w:tc>
+          <w:tcPr>
+            <w:tcW w:w="2214" w:type="dxa"/>
+          </w:tcPr>
+          <w:p>
+            <w:r>
+              <w:t>Tevékenység:</w:t>
+            </w:r>
+          </w:p>
+          <w:p>
+            <w:r>
+              <w:t>Szekvencia diagram folytatása:</w:t>
+            </w:r>
+          </w:p>
+          <w:p>
+            <w:r>
+              <w:t xml:space="preserve">GameManager </w:t>
+            </w:r>
+            <w:proofErr w:type="spellStart"/>
+            <w:r>
+              <w:t>javitása</w:t>
+            </w:r>
+            <w:proofErr w:type="spellEnd"/>
+            <w:r>
+              <w:t>,</w:t>
+            </w:r>
+          </w:p>
+          <w:p>
+            <w:proofErr w:type="spellStart"/>
+            <w:r>
+              <w:t>Tecton</w:t>
+            </w:r>
+            <w:proofErr w:type="spellEnd"/>
+            <w:r>
+              <w:t xml:space="preserve">, </w:t>
+            </w:r>
+            <w:proofErr w:type="spellStart"/>
+            <w:r>
+              <w:t>AridTecton</w:t>
+            </w:r>
+            <w:proofErr w:type="spellEnd"/>
+            <w:r>
+              <w:t xml:space="preserve">, </w:t>
+            </w:r>
+            <w:proofErr w:type="spellStart"/>
+            <w:r>
+              <w:t>MushroomBody</w:t>
+            </w:r>
+            <w:proofErr w:type="spellEnd"/>
+            <w:r>
+              <w:t xml:space="preserve">, </w:t>
+            </w:r>
+            <w:proofErr w:type="spellStart"/>
+            <w:r>
+              <w:t>Mycologist</w:t>
+            </w:r>
+            <w:proofErr w:type="spellEnd"/>
+            <w:r>
+              <w:t xml:space="preserve">, </w:t>
+            </w:r>
+            <w:proofErr w:type="spellStart"/>
+            <w:r>
+              <w:t>Insect</w:t>
+            </w:r>
+            <w:proofErr w:type="spellEnd"/>
+            <w:r>
+              <w:t xml:space="preserve"> és </w:t>
+            </w:r>
+            <w:proofErr w:type="spellStart"/>
+            <w:r>
+              <w:t>Entomologist</w:t>
+            </w:r>
+            <w:proofErr w:type="spellEnd"/>
+            <w:r>
+              <w:t xml:space="preserve"> hozzáadva</w:t>
+            </w:r>
+          </w:p>
+        </w:tc>
+      </w:tr>
+      <w:tr>
+        <w:tc>
+          <w:tcPr>
+            <w:tcW w:w="2214" w:type="dxa"/>
+          </w:tcPr>
+          <w:p>
+            <w:r>
+              <w:t>2025.0</w:t>
+            </w:r>
+            <w:r>
+              <w:t>3.01 13:30</w:t>
+            </w:r>
+          </w:p>
+        </w:tc>
+        <w:tc>
+          <w:tcPr>
+            <w:tcW w:w="2214" w:type="dxa"/>
+          </w:tcPr>
+          <w:p>
+            <w:r>
+              <w:t>45perc</w:t>
+            </w:r>
+          </w:p>
+        </w:tc>
+        <w:tc>
+          <w:tcPr>
+            <w:tcW w:w="2214" w:type="dxa"/>
+          </w:tcPr>
+          <w:p>
+            <w:r>
+              <w:t>Bencze</w:t>
+            </w:r>
+          </w:p>
+        </w:tc>
+        <w:tc>
+          <w:tcPr>
+            <w:tcW w:w="2214" w:type="dxa"/>
+          </w:tcPr>
+          <w:p>
+            <w:pPr>
+              <w:rPr>
+                <w:lang w:val="en-US"/>
+              </w:rPr>
+            </w:pPr>
+            <w:r>
+              <w:t>Tevékenység</w:t>
+            </w:r>
+            <w:r>
+              <w:rPr>
+                <w:lang w:val="en-US"/>
+              </w:rPr>
+              <w:t>:</w:t>
+            </w:r>
+          </w:p>
+          <w:p>
+            <w:pPr>
+              <w:rPr>
+                <w:lang w:val="en-US"/>
+              </w:rPr>
+            </w:pPr>
+            <w:proofErr w:type="spellStart"/>
+            <w:r>
+              <w:rPr>
+                <w:lang w:val="en-US"/>
+              </w:rPr>
+              <w:t>Szekvencia</w:t>
+            </w:r>
+            <w:proofErr w:type="spellEnd"/>
+            <w:r>
+              <w:rPr>
+                <w:lang w:val="en-US"/>
+              </w:rPr>
+              <w:t xml:space="preserve"> diagram </w:t>
+            </w:r>
+            <w:proofErr w:type="spellStart"/>
+            <w:r>
+              <w:rPr>
+                <w:lang w:val="en-US"/>
+              </w:rPr>
+              <w:t>javit</w:t>
+            </w:r>
+            <w:r>
+              <w:t>ása</w:t>
+            </w:r>
+            <w:proofErr w:type="spellEnd"/>
+            <w:r>
+              <w:rPr>
+                <w:lang w:val="en-US"/>
+              </w:rPr>
+              <w:t>:</w:t>
+            </w:r>
+          </w:p>
+          <w:p>
+            <w:proofErr w:type="spellStart"/>
+            <w:r>
+              <w:t>Mushroom</w:t>
+            </w:r>
+            <w:proofErr w:type="spellEnd"/>
+            <w:r>
+              <w:t xml:space="preserve"> hozzáadva</w:t>
+            </w:r>
+          </w:p>
+        </w:tc>
+      </w:tr>
+      <w:tr>
+        <w:tc>
+          <w:tcPr>
+            <w:tcW w:w="2214" w:type="dxa"/>
+          </w:tcPr>
+          <w:p>
+            <w:r>
+              <w:t>2025.03.02 19:00</w:t>
+            </w:r>
+          </w:p>
+        </w:tc>
+        <w:tc>
+          <w:tcPr>
+            <w:tcW w:w="2214" w:type="dxa"/>
+          </w:tcPr>
+          <w:p>
+            <w:r>
+              <w:t>15 perc</w:t>
+            </w:r>
+          </w:p>
+        </w:tc>
+        <w:tc>
+          <w:tcPr>
+            <w:tcW w:w="2214" w:type="dxa"/>
+          </w:tcPr>
+          <w:p>
+            <w:r>
+              <w:t>Bencze</w:t>
+            </w:r>
+          </w:p>
+        </w:tc>
+        <w:tc>
+          <w:tcPr>
+            <w:tcW w:w="2214" w:type="dxa"/>
+          </w:tcPr>
+          <w:p>
+            <w:pPr>
+              <w:rPr>
+                <w:lang w:val="en-US"/>
+              </w:rPr>
+            </w:pPr>
+            <w:r>
+              <w:t>Tevékenység</w:t>
+            </w:r>
+            <w:r>
+              <w:rPr>
+                <w:lang w:val="en-US"/>
+              </w:rPr>
+              <w:t>:</w:t>
+            </w:r>
+          </w:p>
+          <w:p>
+            <w:proofErr w:type="spellStart"/>
+            <w:r>
+              <w:rPr>
+                <w:lang w:val="en-US"/>
+              </w:rPr>
+              <w:t>Szekvencia</w:t>
+            </w:r>
+            <w:proofErr w:type="spellEnd"/>
+            <w:r>
+              <w:rPr>
+                <w:lang w:val="en-US"/>
+              </w:rPr>
+              <w:t xml:space="preserve"> diagram v</w:t>
+            </w:r>
+            <w:proofErr w:type="spellStart"/>
+            <w:r>
+              <w:t>églegesitve</w:t>
+            </w:r>
+            <w:proofErr w:type="spellEnd"/>
+          </w:p>
         </w:tc>
       </w:tr>
     </w:tbl>
     <w:p/>
     <w:sectPr>
-      <w:headerReference w:type="default" r:id="rId7"/>
-      <w:footerReference w:type="even" r:id="rId8"/>
-      <w:footerReference w:type="default" r:id="rId9"/>
+      <w:headerReference w:type="default" r:id="rId15"/>
+      <w:footerReference w:type="even" r:id="rId16"/>
+      <w:footerReference w:type="default" r:id="rId17"/>
       <w:pgSz w:w="11906" w:h="16838"/>
       <w:pgMar w:top="1417" w:right="1417" w:bottom="1417" w:left="1417" w:header="708" w:footer="708" w:gutter="0"/>
       <w:cols w:space="708"/>
@@ -1215,34 +2506,34 @@
 <w:ftr xmlns:wpc="http://schemas.microsoft.com/office/word/2010/wordprocessingCanvas" xmlns:cx="http://schemas.microsoft.com/office/drawing/2014/chartex" xmlns:cx1="http://schemas.microsoft.com/office/drawing/2015/9/8/chartex" xmlns:cx2="http://schemas.microsoft.com/office/drawing/2015/10/21/chartex" xmlns:cx3="http://schemas.microsoft.com/office/drawing/2016/5/9/chartex" xmlns:cx4="http://schemas.microsoft.com/office/drawing/2016/5/10/chartex" xmlns:cx5="http://schemas.microsoft.com/office/drawing/2016/5/11/chartex" xmlns:cx6="http://schemas.microsoft.com/office/drawing/2016/5/12/chartex" xmlns:cx7="http://schemas.microsoft.com/office/drawing/2016/5/13/chartex" xmlns:cx8="http://schemas.microsoft.com/office/drawing/2016/5/14/chartex" xmlns:mc="http://schemas.openxmlformats.org/markup-compatibility/2006" xmlns:aink="http://schemas.microsoft.com/office/drawing/2016/ink" xmlns:am3d="http://schemas.microsoft.com/office/drawing/2017/model3d" xmlns:o="urn:schemas-microsoft-com:office:office" xmlns:oel="http://schemas.microsoft.com/office/2019/extlst" xmlns:r="http://schemas.openxmlformats.org/officeDocument/2006/relationships" xmlns:m="http://schemas.openxmlformats.org/officeDocument/2006/math" xmlns:v="urn:schemas-microsoft-com:vml" xmlns:wp14="http://schemas.microsoft.com/office/word/2010/wordprocessingDrawing" xmlns:wp="http://schemas.openxmlformats.org/drawingml/2006/wordprocessingDrawing" xmlns:w10="urn:schemas-microsoft-com:office:word" xmlns:w="http://schemas.openxmlformats.org/wordprocessingml/2006/main" xmlns:w14="http://schemas.microsoft.com/office/word/2010/wordml" xmlns:w15="http://schemas.microsoft.com/office/word/2012/wordml" xmlns:w16cex="http://schemas.microsoft.com/office/word/2018/wordml/cex" xmlns:w16cid="http://schemas.microsoft.com/office/word/2016/wordml/cid" xmlns:w16="http://schemas.microsoft.com/office/word/2018/wordml" xmlns:w16du="http://schemas.microsoft.com/office/word/2023/wordml/word16du" xmlns:w16sdtdh="http://schemas.microsoft.com/office/word/2020/wordml/sdtdatahash" xmlns:w16sdtfl="http://schemas.microsoft.com/office/word/2024/wordml/sdtformatlock" xmlns:w16se="http://schemas.microsoft.com/office/word/2015/wordml/symex" xmlns:wpg="http://schemas.microsoft.com/office/word/2010/wordprocessingGroup" xmlns:wpi="http://schemas.microsoft.com/office/word/2010/wordprocessingInk" xmlns:wne="http://schemas.microsoft.com/office/word/2006/wordml" xmlns:wps="http://schemas.microsoft.com/office/word/2010/wordprocessingShape" mc:Ignorable="w14 w15 w16se w16cid w16 w16cex w16sdtdh w16sdtfl w16du wp14">
   <w:p>
     <w:pPr>
-      <w:pStyle w:val="llb"/>
+      <w:pStyle w:val="Footer"/>
       <w:framePr w:wrap="around" w:vAnchor="text" w:hAnchor="margin" w:xAlign="right" w:y="1"/>
       <w:rPr>
-        <w:rStyle w:val="Oldalszm"/>
+        <w:rStyle w:val="PageNumber"/>
       </w:rPr>
     </w:pPr>
     <w:r>
       <w:rPr>
-        <w:rStyle w:val="Oldalszm"/>
+        <w:rStyle w:val="PageNumber"/>
       </w:rPr>
       <w:fldChar w:fldCharType="begin"/>
     </w:r>
     <w:r>
       <w:rPr>
-        <w:rStyle w:val="Oldalszm"/>
+        <w:rStyle w:val="PageNumber"/>
       </w:rPr>
       <w:instrText xml:space="preserve">PAGE  </w:instrText>
     </w:r>
     <w:r>
       <w:rPr>
-        <w:rStyle w:val="Oldalszm"/>
+        <w:rStyle w:val="PageNumber"/>
       </w:rPr>
       <w:fldChar w:fldCharType="end"/>
     </w:r>
   </w:p>
   <w:p>
     <w:pPr>
-      <w:pStyle w:val="llb"/>
+      <w:pStyle w:val="Footer"/>
       <w:ind w:right="360"/>
     </w:pPr>
   </w:p>
@@ -1253,47 +2544,47 @@
 <w:ftr xmlns:wpc="http://schemas.microsoft.com/office/word/2010/wordprocessingCanvas" xmlns:cx="http://schemas.microsoft.com/office/drawing/2014/chartex" xmlns:cx1="http://schemas.microsoft.com/office/drawing/2015/9/8/chartex" xmlns:cx2="http://schemas.microsoft.com/office/drawing/2015/10/21/chartex" xmlns:cx3="http://schemas.microsoft.com/office/drawing/2016/5/9/chartex" xmlns:cx4="http://schemas.microsoft.com/office/drawing/2016/5/10/chartex" xmlns:cx5="http://schemas.microsoft.com/office/drawing/2016/5/11/chartex" xmlns:cx6="http://schemas.microsoft.com/office/drawing/2016/5/12/chartex" xmlns:cx7="http://schemas.microsoft.com/office/drawing/2016/5/13/chartex" xmlns:cx8="http://schemas.microsoft.com/office/drawing/2016/5/14/chartex" xmlns:mc="http://schemas.openxmlformats.org/markup-compatibility/2006" xmlns:aink="http://schemas.microsoft.com/office/drawing/2016/ink" xmlns:am3d="http://schemas.microsoft.com/office/drawing/2017/model3d" xmlns:o="urn:schemas-microsoft-com:office:office" xmlns:oel="http://schemas.microsoft.com/office/2019/extlst" xmlns:r="http://schemas.openxmlformats.org/officeDocument/2006/relationships" xmlns:m="http://schemas.openxmlformats.org/officeDocument/2006/math" xmlns:v="urn:schemas-microsoft-com:vml" xmlns:wp14="http://schemas.microsoft.com/office/word/2010/wordprocessingDrawing" xmlns:wp="http://schemas.openxmlformats.org/drawingml/2006/wordprocessingDrawing" xmlns:w10="urn:schemas-microsoft-com:office:word" xmlns:w="http://schemas.openxmlformats.org/wordprocessingml/2006/main" xmlns:w14="http://schemas.microsoft.com/office/word/2010/wordml" xmlns:w15="http://schemas.microsoft.com/office/word/2012/wordml" xmlns:w16cex="http://schemas.microsoft.com/office/word/2018/wordml/cex" xmlns:w16cid="http://schemas.microsoft.com/office/word/2016/wordml/cid" xmlns:w16="http://schemas.microsoft.com/office/word/2018/wordml" xmlns:w16du="http://schemas.microsoft.com/office/word/2023/wordml/word16du" xmlns:w16sdtdh="http://schemas.microsoft.com/office/word/2020/wordml/sdtdatahash" xmlns:w16sdtfl="http://schemas.microsoft.com/office/word/2024/wordml/sdtformatlock" xmlns:w16se="http://schemas.microsoft.com/office/word/2015/wordml/symex" xmlns:wpg="http://schemas.microsoft.com/office/word/2010/wordprocessingGroup" xmlns:wpi="http://schemas.microsoft.com/office/word/2010/wordprocessingInk" xmlns:wne="http://schemas.microsoft.com/office/word/2006/wordml" xmlns:wps="http://schemas.microsoft.com/office/word/2010/wordprocessingShape" mc:Ignorable="w14 w15 w16se w16cid w16 w16cex w16sdtdh w16sdtfl w16du wp14">
   <w:p>
     <w:pPr>
-      <w:pStyle w:val="llb"/>
+      <w:pStyle w:val="Footer"/>
       <w:framePr w:wrap="around" w:vAnchor="text" w:hAnchor="margin" w:xAlign="right" w:y="1"/>
       <w:rPr>
-        <w:rStyle w:val="Oldalszm"/>
+        <w:rStyle w:val="PageNumber"/>
       </w:rPr>
     </w:pPr>
     <w:r>
       <w:rPr>
-        <w:rStyle w:val="Oldalszm"/>
+        <w:rStyle w:val="PageNumber"/>
       </w:rPr>
       <w:fldChar w:fldCharType="begin"/>
     </w:r>
     <w:r>
       <w:rPr>
-        <w:rStyle w:val="Oldalszm"/>
+        <w:rStyle w:val="PageNumber"/>
       </w:rPr>
       <w:instrText xml:space="preserve">PAGE  </w:instrText>
     </w:r>
     <w:r>
       <w:rPr>
-        <w:rStyle w:val="Oldalszm"/>
+        <w:rStyle w:val="PageNumber"/>
       </w:rPr>
       <w:fldChar w:fldCharType="separate"/>
     </w:r>
     <w:r>
       <w:rPr>
-        <w:rStyle w:val="Oldalszm"/>
+        <w:rStyle w:val="PageNumber"/>
         <w:noProof/>
       </w:rPr>
       <w:t>3</w:t>
     </w:r>
     <w:r>
       <w:rPr>
-        <w:rStyle w:val="Oldalszm"/>
+        <w:rStyle w:val="PageNumber"/>
       </w:rPr>
       <w:fldChar w:fldCharType="end"/>
     </w:r>
   </w:p>
   <w:p>
     <w:pPr>
-      <w:pStyle w:val="llb"/>
+      <w:pStyle w:val="Footer"/>
       <w:ind w:right="360"/>
       <w:rPr>
         <w:lang w:val="en-US"/>
@@ -1322,7 +2613,7 @@
         <w:noProof/>
         <w:lang w:val="en-US"/>
       </w:rPr>
-      <w:t>2025-02-23</w:t>
+      <w:t>2025-03-02</w:t>
     </w:r>
     <w:r>
       <w:rPr>
@@ -1357,7 +2648,7 @@
 <w:hdr xmlns:wpc="http://schemas.microsoft.com/office/word/2010/wordprocessingCanvas" xmlns:cx="http://schemas.microsoft.com/office/drawing/2014/chartex" xmlns:cx1="http://schemas.microsoft.com/office/drawing/2015/9/8/chartex" xmlns:cx2="http://schemas.microsoft.com/office/drawing/2015/10/21/chartex" xmlns:cx3="http://schemas.microsoft.com/office/drawing/2016/5/9/chartex" xmlns:cx4="http://schemas.microsoft.com/office/drawing/2016/5/10/chartex" xmlns:cx5="http://schemas.microsoft.com/office/drawing/2016/5/11/chartex" xmlns:cx6="http://schemas.microsoft.com/office/drawing/2016/5/12/chartex" xmlns:cx7="http://schemas.microsoft.com/office/drawing/2016/5/13/chartex" xmlns:cx8="http://schemas.microsoft.com/office/drawing/2016/5/14/chartex" xmlns:mc="http://schemas.openxmlformats.org/markup-compatibility/2006" xmlns:aink="http://schemas.microsoft.com/office/drawing/2016/ink" xmlns:am3d="http://schemas.microsoft.com/office/drawing/2017/model3d" xmlns:o="urn:schemas-microsoft-com:office:office" xmlns:oel="http://schemas.microsoft.com/office/2019/extlst" xmlns:r="http://schemas.openxmlformats.org/officeDocument/2006/relationships" xmlns:m="http://schemas.openxmlformats.org/officeDocument/2006/math" xmlns:v="urn:schemas-microsoft-com:vml" xmlns:wp14="http://schemas.microsoft.com/office/word/2010/wordprocessingDrawing" xmlns:wp="http://schemas.openxmlformats.org/drawingml/2006/wordprocessingDrawing" xmlns:w10="urn:schemas-microsoft-com:office:word" xmlns:w="http://schemas.openxmlformats.org/wordprocessingml/2006/main" xmlns:w14="http://schemas.microsoft.com/office/word/2010/wordml" xmlns:w15="http://schemas.microsoft.com/office/word/2012/wordml" xmlns:w16cex="http://schemas.microsoft.com/office/word/2018/wordml/cex" xmlns:w16cid="http://schemas.microsoft.com/office/word/2016/wordml/cid" xmlns:w16="http://schemas.microsoft.com/office/word/2018/wordml" xmlns:w16du="http://schemas.microsoft.com/office/word/2023/wordml/word16du" xmlns:w16sdtdh="http://schemas.microsoft.com/office/word/2020/wordml/sdtdatahash" xmlns:w16sdtfl="http://schemas.microsoft.com/office/word/2024/wordml/sdtformatlock" xmlns:w16se="http://schemas.microsoft.com/office/word/2015/wordml/symex" xmlns:wpg="http://schemas.microsoft.com/office/word/2010/wordprocessingGroup" xmlns:wpi="http://schemas.microsoft.com/office/word/2010/wordprocessingInk" xmlns:wne="http://schemas.microsoft.com/office/word/2006/wordml" xmlns:wps="http://schemas.microsoft.com/office/word/2010/wordprocessingShape" mc:Ignorable="w14 w15 w16se w16cid w16 w16cex w16sdtdh w16sdtfl w16du wp14">
   <w:p>
     <w:pPr>
-      <w:pStyle w:val="llb"/>
+      <w:pStyle w:val="Footer"/>
       <w:ind w:right="360"/>
       <w:rPr>
         <w:i/>
@@ -1955,11 +3246,11 @@
   <w:abstractNum w:abstractNumId="4" w15:restartNumberingAfterBreak="0">
     <w:nsid w:val="775A042E"/>
     <w:multiLevelType w:val="multilevel"/>
-    <w:tmpl w:val="D01EB7F6"/>
+    <w:tmpl w:val="B3926FAC"/>
     <w:lvl w:ilvl="0">
-      <w:start w:val="3"/>
+      <w:start w:val="2"/>
       <w:numFmt w:val="decimal"/>
-      <w:pStyle w:val="Cmsor1"/>
+      <w:pStyle w:val="Heading1"/>
       <w:lvlText w:val="%1."/>
       <w:lvlJc w:val="left"/>
       <w:pPr>
@@ -1975,7 +3266,7 @@
     <w:lvl w:ilvl="1">
       <w:start w:val="1"/>
       <w:numFmt w:val="decimal"/>
-      <w:pStyle w:val="Cmsor20"/>
+      <w:pStyle w:val="Heading2"/>
       <w:lvlText w:val="%1.%2"/>
       <w:lvlJc w:val="left"/>
       <w:pPr>
@@ -1991,7 +3282,7 @@
     <w:lvl w:ilvl="2">
       <w:start w:val="1"/>
       <w:numFmt w:val="decimal"/>
-      <w:pStyle w:val="Cmsor3"/>
+      <w:pStyle w:val="Heading3"/>
       <w:lvlText w:val="%1.%2.%3"/>
       <w:lvlJc w:val="left"/>
       <w:pPr>
@@ -2007,7 +3298,7 @@
     <w:lvl w:ilvl="3">
       <w:start w:val="1"/>
       <w:numFmt w:val="decimal"/>
-      <w:pStyle w:val="Cmsor4"/>
+      <w:pStyle w:val="Heading4"/>
       <w:lvlText w:val="%1.%2.%3.%4"/>
       <w:lvlJc w:val="left"/>
       <w:pPr>
@@ -2023,7 +3314,7 @@
     <w:lvl w:ilvl="4">
       <w:start w:val="1"/>
       <w:numFmt w:val="decimal"/>
-      <w:pStyle w:val="Cmsor5"/>
+      <w:pStyle w:val="Heading5"/>
       <w:lvlText w:val="%1.%2.%3.%4.%5"/>
       <w:lvlJc w:val="left"/>
       <w:pPr>
@@ -2039,7 +3330,7 @@
     <w:lvl w:ilvl="5">
       <w:start w:val="1"/>
       <w:numFmt w:val="decimal"/>
-      <w:pStyle w:val="Cmsor6"/>
+      <w:pStyle w:val="Heading6"/>
       <w:lvlText w:val="%1.%2.%3.%4.%5.%6"/>
       <w:lvlJc w:val="left"/>
       <w:pPr>
@@ -2055,7 +3346,7 @@
     <w:lvl w:ilvl="6">
       <w:start w:val="1"/>
       <w:numFmt w:val="decimal"/>
-      <w:pStyle w:val="Cmsor7"/>
+      <w:pStyle w:val="Heading7"/>
       <w:lvlText w:val="%1.%2.%3.%4.%5.%6.%7"/>
       <w:lvlJc w:val="left"/>
       <w:pPr>
@@ -2071,7 +3362,7 @@
     <w:lvl w:ilvl="7">
       <w:start w:val="1"/>
       <w:numFmt w:val="decimal"/>
-      <w:pStyle w:val="Cmsor8"/>
+      <w:pStyle w:val="Heading8"/>
       <w:lvlText w:val="%1.%2.%3.%4.%5.%6.%7.%8"/>
       <w:lvlJc w:val="left"/>
       <w:pPr>
@@ -2087,7 +3378,7 @@
     <w:lvl w:ilvl="8">
       <w:start w:val="1"/>
       <w:numFmt w:val="decimal"/>
-      <w:pStyle w:val="Cmsor9"/>
+      <w:pStyle w:val="Heading9"/>
       <w:lvlText w:val="%1.%2.%3.%4.%5.%6.%7.%8.%9"/>
       <w:lvlJc w:val="left"/>
       <w:pPr>
@@ -2152,7 +3443,7 @@
     <w:rPrDefault>
       <w:rPr>
         <w:rFonts w:ascii="Times New Roman" w:eastAsia="Times New Roman" w:hAnsi="Times New Roman" w:cs="Times New Roman"/>
-        <w:lang w:val="hu-HU" w:eastAsia="hu-HU" w:bidi="ar-SA"/>
+        <w:lang w:val="en-US" w:eastAsia="en-US" w:bidi="ar-SA"/>
       </w:rPr>
     </w:rPrDefault>
     <w:pPrDefault/>
@@ -2438,18 +3729,20 @@
     <w:lsdException w:name="Unresolved Mention" w:semiHidden="1" w:uiPriority="99" w:unhideWhenUsed="1"/>
     <w:lsdException w:name="Smart Link" w:semiHidden="1" w:uiPriority="99" w:unhideWhenUsed="1"/>
   </w:latentStyles>
-  <w:style w:type="paragraph" w:default="1" w:styleId="Norml">
+  <w:style w:type="paragraph" w:default="1" w:styleId="Normal">
     <w:name w:val="Normal"/>
     <w:qFormat/>
     <w:rPr>
       <w:sz w:val="24"/>
       <w:szCs w:val="24"/>
+      <w:lang w:val="hu-HU" w:eastAsia="hu-HU"/>
     </w:rPr>
   </w:style>
-  <w:style w:type="paragraph" w:styleId="Cmsor1">
+  <w:style w:type="paragraph" w:styleId="Heading1">
     <w:name w:val="heading 1"/>
-    <w:basedOn w:val="Norml"/>
-    <w:next w:val="Norml"/>
+    <w:basedOn w:val="Normal"/>
+    <w:next w:val="Normal"/>
+    <w:link w:val="Heading1Char"/>
     <w:qFormat/>
     <w:rsid w:val="00BD71B5"/>
     <w:pPr>
@@ -2469,11 +3762,11 @@
       <w:szCs w:val="32"/>
     </w:rPr>
   </w:style>
-  <w:style w:type="paragraph" w:styleId="Cmsor20">
+  <w:style w:type="paragraph" w:styleId="Heading2">
     <w:name w:val="heading 2"/>
-    <w:basedOn w:val="Norml"/>
-    <w:next w:val="Norml"/>
-    <w:link w:val="Cmsor2Char"/>
+    <w:basedOn w:val="Normal"/>
+    <w:next w:val="Normal"/>
+    <w:link w:val="Heading2Char"/>
     <w:qFormat/>
     <w:rsid w:val="00BD71B5"/>
     <w:pPr>
@@ -2495,10 +3788,10 @@
       <w:szCs w:val="28"/>
     </w:rPr>
   </w:style>
-  <w:style w:type="paragraph" w:styleId="Cmsor3">
+  <w:style w:type="paragraph" w:styleId="Heading3">
     <w:name w:val="heading 3"/>
-    <w:basedOn w:val="Norml"/>
-    <w:next w:val="Norml"/>
+    <w:basedOn w:val="Normal"/>
+    <w:next w:val="Normal"/>
     <w:qFormat/>
     <w:rsid w:val="00BD71B5"/>
     <w:pPr>
@@ -2518,10 +3811,10 @@
       <w:szCs w:val="26"/>
     </w:rPr>
   </w:style>
-  <w:style w:type="paragraph" w:styleId="Cmsor4">
+  <w:style w:type="paragraph" w:styleId="Heading4">
     <w:name w:val="heading 4"/>
-    <w:basedOn w:val="Norml"/>
-    <w:next w:val="Norml"/>
+    <w:basedOn w:val="Normal"/>
+    <w:next w:val="Normal"/>
     <w:qFormat/>
     <w:rsid w:val="00BD71B5"/>
     <w:pPr>
@@ -2540,10 +3833,10 @@
       <w:szCs w:val="28"/>
     </w:rPr>
   </w:style>
-  <w:style w:type="paragraph" w:styleId="Cmsor5">
+  <w:style w:type="paragraph" w:styleId="Heading5">
     <w:name w:val="heading 5"/>
-    <w:basedOn w:val="Norml"/>
-    <w:next w:val="Norml"/>
+    <w:basedOn w:val="Normal"/>
+    <w:next w:val="Normal"/>
     <w:qFormat/>
     <w:rsid w:val="00BD71B5"/>
     <w:pPr>
@@ -2563,10 +3856,10 @@
       <w:szCs w:val="26"/>
     </w:rPr>
   </w:style>
-  <w:style w:type="paragraph" w:styleId="Cmsor6">
+  <w:style w:type="paragraph" w:styleId="Heading6">
     <w:name w:val="heading 6"/>
-    <w:basedOn w:val="Norml"/>
-    <w:next w:val="Norml"/>
+    <w:basedOn w:val="Normal"/>
+    <w:next w:val="Normal"/>
     <w:qFormat/>
     <w:rsid w:val="00BD71B5"/>
     <w:pPr>
@@ -2584,10 +3877,10 @@
       <w:szCs w:val="22"/>
     </w:rPr>
   </w:style>
-  <w:style w:type="paragraph" w:styleId="Cmsor7">
+  <w:style w:type="paragraph" w:styleId="Heading7">
     <w:name w:val="heading 7"/>
-    <w:basedOn w:val="Norml"/>
-    <w:next w:val="Norml"/>
+    <w:basedOn w:val="Normal"/>
+    <w:next w:val="Normal"/>
     <w:qFormat/>
     <w:rsid w:val="00BD71B5"/>
     <w:pPr>
@@ -2599,10 +3892,10 @@
       <w:outlineLvl w:val="6"/>
     </w:pPr>
   </w:style>
-  <w:style w:type="paragraph" w:styleId="Cmsor8">
+  <w:style w:type="paragraph" w:styleId="Heading8">
     <w:name w:val="heading 8"/>
-    <w:basedOn w:val="Norml"/>
-    <w:next w:val="Norml"/>
+    <w:basedOn w:val="Normal"/>
+    <w:next w:val="Normal"/>
     <w:qFormat/>
     <w:rsid w:val="00BD71B5"/>
     <w:pPr>
@@ -2618,10 +3911,10 @@
       <w:iCs/>
     </w:rPr>
   </w:style>
-  <w:style w:type="paragraph" w:styleId="Cmsor9">
+  <w:style w:type="paragraph" w:styleId="Heading9">
     <w:name w:val="heading 9"/>
-    <w:basedOn w:val="Norml"/>
-    <w:next w:val="Norml"/>
+    <w:basedOn w:val="Normal"/>
+    <w:next w:val="Normal"/>
     <w:qFormat/>
     <w:rsid w:val="00BD71B5"/>
     <w:pPr>
@@ -2638,13 +3931,13 @@
       <w:szCs w:val="22"/>
     </w:rPr>
   </w:style>
-  <w:style w:type="character" w:default="1" w:styleId="Bekezdsalapbettpusa">
+  <w:style w:type="character" w:default="1" w:styleId="DefaultParagraphFont">
     <w:name w:val="Default Paragraph Font"/>
     <w:uiPriority w:val="1"/>
     <w:semiHidden/>
     <w:unhideWhenUsed/>
   </w:style>
-  <w:style w:type="table" w:default="1" w:styleId="Normltblzat">
+  <w:style w:type="table" w:default="1" w:styleId="TableNormal">
     <w:name w:val="Normal Table"/>
     <w:uiPriority w:val="99"/>
     <w:semiHidden/>
@@ -2659,7 +3952,7 @@
       </w:tblCellMar>
     </w:tblPr>
   </w:style>
-  <w:style w:type="numbering" w:default="1" w:styleId="Nemlista">
+  <w:style w:type="numbering" w:default="1" w:styleId="NoList">
     <w:name w:val="No List"/>
     <w:uiPriority w:val="99"/>
     <w:semiHidden/>
@@ -2667,7 +3960,7 @@
   </w:style>
   <w:style w:type="paragraph" w:customStyle="1" w:styleId="magyarazat">
     <w:name w:val="magyarazat"/>
-    <w:basedOn w:val="Norml"/>
+    <w:basedOn w:val="Normal"/>
     <w:rsid w:val="002A48FD"/>
     <w:rPr>
       <w:i/>
@@ -2676,7 +3969,7 @@
   </w:style>
   <w:style w:type="paragraph" w:customStyle="1" w:styleId="Cmsor2">
     <w:name w:val="Címsor2"/>
-    <w:basedOn w:val="Norml"/>
+    <w:basedOn w:val="Normal"/>
     <w:rsid w:val="00BD71B5"/>
     <w:pPr>
       <w:numPr>
@@ -2685,9 +3978,9 @@
       </w:numPr>
     </w:pPr>
   </w:style>
-  <w:style w:type="paragraph" w:styleId="Lbjegyzetszveg">
+  <w:style w:type="paragraph" w:styleId="FootnoteText">
     <w:name w:val="footnote text"/>
-    <w:basedOn w:val="Norml"/>
+    <w:basedOn w:val="Normal"/>
     <w:semiHidden/>
     <w:rsid w:val="002A48FD"/>
     <w:rPr>
@@ -2695,7 +3988,7 @@
       <w:szCs w:val="20"/>
     </w:rPr>
   </w:style>
-  <w:style w:type="character" w:styleId="Lbjegyzet-hivatkozs">
+  <w:style w:type="character" w:styleId="FootnoteReference">
     <w:name w:val="footnote reference"/>
     <w:semiHidden/>
     <w:rsid w:val="002A48FD"/>
@@ -2703,9 +3996,9 @@
       <w:vertAlign w:val="superscript"/>
     </w:rPr>
   </w:style>
-  <w:style w:type="paragraph" w:styleId="llb">
+  <w:style w:type="paragraph" w:styleId="Footer">
     <w:name w:val="footer"/>
-    <w:basedOn w:val="Norml"/>
+    <w:basedOn w:val="Normal"/>
     <w:rsid w:val="00E95F45"/>
     <w:pPr>
       <w:tabs>
@@ -2714,14 +4007,14 @@
       </w:tabs>
     </w:pPr>
   </w:style>
-  <w:style w:type="character" w:styleId="Oldalszm">
+  <w:style w:type="character" w:styleId="PageNumber">
     <w:name w:val="page number"/>
-    <w:basedOn w:val="Bekezdsalapbettpusa"/>
+    <w:basedOn w:val="DefaultParagraphFont"/>
     <w:rsid w:val="00E95F45"/>
   </w:style>
-  <w:style w:type="paragraph" w:styleId="lfej">
+  <w:style w:type="paragraph" w:styleId="Header">
     <w:name w:val="header"/>
-    <w:basedOn w:val="Norml"/>
+    <w:basedOn w:val="Normal"/>
     <w:rsid w:val="002E009B"/>
     <w:pPr>
       <w:tabs>
@@ -2730,9 +4023,9 @@
       </w:tabs>
     </w:pPr>
   </w:style>
-  <w:style w:type="table" w:styleId="Rcsostblzat">
+  <w:style w:type="table" w:styleId="TableGrid">
     <w:name w:val="Table Grid"/>
-    <w:basedOn w:val="Normltblzat"/>
+    <w:basedOn w:val="TableNormal"/>
     <w:rsid w:val="008055DF"/>
     <w:tblPr>
       <w:tblBorders>
@@ -2745,9 +4038,9 @@
       </w:tblBorders>
     </w:tblPr>
   </w:style>
-  <w:style w:type="character" w:customStyle="1" w:styleId="Cmsor2Char">
-    <w:name w:val="Címsor 2 Char"/>
-    <w:link w:val="Cmsor20"/>
+  <w:style w:type="character" w:customStyle="1" w:styleId="Heading2Char">
+    <w:name w:val="Heading 2 Char"/>
+    <w:link w:val="Heading2"/>
     <w:rsid w:val="008055DF"/>
     <w:rPr>
       <w:rFonts w:ascii="Arial" w:hAnsi="Arial" w:cs="Arial"/>
@@ -2759,10 +4052,10 @@
       <w:szCs w:val="28"/>
     </w:rPr>
   </w:style>
-  <w:style w:type="paragraph" w:styleId="Buborkszveg">
+  <w:style w:type="paragraph" w:styleId="BalloonText">
     <w:name w:val="Balloon Text"/>
-    <w:basedOn w:val="Norml"/>
-    <w:link w:val="BuborkszvegChar"/>
+    <w:basedOn w:val="Normal"/>
+    <w:link w:val="BalloonTextChar"/>
     <w:rsid w:val="00817D8E"/>
     <w:rPr>
       <w:rFonts w:ascii="Tahoma" w:hAnsi="Tahoma" w:cs="Tahoma"/>
@@ -2770,14 +4063,27 @@
       <w:szCs w:val="16"/>
     </w:rPr>
   </w:style>
-  <w:style w:type="character" w:customStyle="1" w:styleId="BuborkszvegChar">
-    <w:name w:val="Buborékszöveg Char"/>
-    <w:link w:val="Buborkszveg"/>
+  <w:style w:type="character" w:customStyle="1" w:styleId="BalloonTextChar">
+    <w:name w:val="Balloon Text Char"/>
+    <w:link w:val="BalloonText"/>
     <w:rsid w:val="00817D8E"/>
     <w:rPr>
       <w:rFonts w:ascii="Tahoma" w:hAnsi="Tahoma" w:cs="Tahoma"/>
       <w:sz w:val="16"/>
       <w:szCs w:val="16"/>
+    </w:rPr>
+  </w:style>
+  <w:style w:type="character" w:customStyle="1" w:styleId="Heading1Char">
+    <w:name w:val="Heading 1 Char"/>
+    <w:link w:val="Heading1"/>
+    <w:rsid w:val="00C20F1A"/>
+    <w:rPr>
+      <w:rFonts w:ascii="Arial" w:hAnsi="Arial" w:cs="Arial"/>
+      <w:b/>
+      <w:bCs/>
+      <w:kern w:val="32"/>
+      <w:sz w:val="32"/>
+      <w:szCs w:val="32"/>
     </w:rPr>
   </w:style>
 </w:styles>

</xml_diff>